<commit_message>
Add SCT Integration pipeline
</commit_message>
<xml_diff>
--- a/doc/Methods_20190706.docx
+++ b/doc/Methods_20190706.docx
@@ -729,6 +729,13 @@
           <w:bCs/>
           <w:color w:val="000000"/>
         </w:rPr>
+      </w:r>
+      <w:r>
+        <w:rPr>
+          <w:rFonts w:ascii="Arial" w:hAnsi="Arial" w:cs="Arial"/>
+          <w:bCs/>
+          <w:color w:val="000000"/>
+        </w:rPr>
         <w:fldChar w:fldCharType="separate"/>
       </w:r>
       <w:r>
@@ -824,7 +831,7 @@
           <w:bCs/>
           <w:color w:val="000000"/>
         </w:rPr>
-        <w:t>8</w:t>
+        <w:t>4</w:t>
       </w:r>
       <w:r>
         <w:rPr>
@@ -840,8 +847,18 @@
           <w:bCs/>
           <w:color w:val="000000"/>
         </w:rPr>
-        <w:t>15</w:t>
-      </w:r>
+        <w:t>1</w:t>
+      </w:r>
+      <w:r>
+        <w:rPr>
+          <w:rFonts w:ascii="Arial" w:hAnsi="Arial" w:cs="Arial"/>
+          <w:bCs/>
+          <w:color w:val="000000"/>
+        </w:rPr>
+        <w:t>0</w:t>
+      </w:r>
+      <w:bookmarkStart w:id="0" w:name="_GoBack"/>
+      <w:bookmarkEnd w:id="0"/>
       <w:r>
         <w:rPr>
           <w:rFonts w:ascii="Arial" w:hAnsi="Arial" w:cs="Arial"/>
@@ -1354,6 +1371,13 @@
           <w:bCs/>
           <w:color w:val="000000"/>
         </w:rPr>
+      </w:r>
+      <w:r>
+        <w:rPr>
+          <w:rFonts w:ascii="Arial" w:hAnsi="Arial" w:cs="Arial"/>
+          <w:bCs/>
+          <w:color w:val="000000"/>
+        </w:rPr>
         <w:fldChar w:fldCharType="separate"/>
       </w:r>
       <w:r>
@@ -1550,6 +1574,13 @@
           <w:bCs/>
           <w:color w:val="000000"/>
         </w:rPr>
+      </w:r>
+      <w:r>
+        <w:rPr>
+          <w:rFonts w:ascii="Arial" w:hAnsi="Arial" w:cs="Arial"/>
+          <w:bCs/>
+          <w:color w:val="000000"/>
+        </w:rPr>
         <w:fldChar w:fldCharType="separate"/>
       </w:r>
       <w:r>
@@ -1575,17 +1606,7 @@
           <w:bCs/>
           <w:color w:val="000000"/>
         </w:rPr>
-        <w:t>. Differential expression analysis was performed based</w:t>
-      </w:r>
-      <w:bookmarkStart w:id="0" w:name="_GoBack"/>
-      <w:bookmarkEnd w:id="0"/>
-      <w:r>
-        <w:rPr>
-          <w:rFonts w:ascii="Arial" w:hAnsi="Arial" w:cs="Arial"/>
-          <w:bCs/>
-          <w:color w:val="000000"/>
-        </w:rPr>
-        <w:t xml:space="preserve"> on the MAST (Model-based Analysis of Single Cell Transcriptomics)</w:t>
+        <w:t>. Differential expression analysis was performed based on the MAST (Model-based Analysis of Single Cell Transcriptomics)</w:t>
       </w:r>
       <w:r>
         <w:rPr>
@@ -2254,6 +2275,7 @@
   <w:style w:type="character" w:default="1" w:styleId="DefaultParagraphFont">
     <w:name w:val="Default Paragraph Font"/>
     <w:uiPriority w:val="1"/>
+    <w:semiHidden/>
     <w:unhideWhenUsed/>
   </w:style>
   <w:style w:type="table" w:default="1" w:styleId="TableNormal">

</xml_diff>